<commit_message>
Ultimos cambios student 1 d03
</commit_message>
<xml_diff>
--- a/reports/Student #1/D03/01 - Requirements - Student #1 D03.docx
+++ b/reports/Student #1/D03/01 - Requirements - Student #1 D03.docx
@@ -2883,7 +2883,13 @@
         </w:sdtPr>
         <w:sdtContent>
           <w:r>
-            <w:t xml:space="preserve">    </w:t>
+            <w:t xml:space="preserve">  </w:t>
+          </w:r>
+          <w:r>
+            <w:t>X</w:t>
+          </w:r>
+          <w:r>
+            <w:t xml:space="preserve">  </w:t>
           </w:r>
         </w:sdtContent>
       </w:sdt>
@@ -3028,7 +3034,13 @@
         </w:sdtPr>
         <w:sdtContent>
           <w:r>
-            <w:t xml:space="preserve">    </w:t>
+            <w:t xml:space="preserve">  </w:t>
+          </w:r>
+          <w:r>
+            <w:t>X</w:t>
+          </w:r>
+          <w:r>
+            <w:t xml:space="preserve">  </w:t>
           </w:r>
         </w:sdtContent>
       </w:sdt>
@@ -3157,7 +3169,13 @@
         </w:sdtPr>
         <w:sdtContent>
           <w:r>
-            <w:t xml:space="preserve">    </w:t>
+            <w:t xml:space="preserve">  </w:t>
+          </w:r>
+          <w:r>
+            <w:t>X</w:t>
+          </w:r>
+          <w:r>
+            <w:t xml:space="preserve">  </w:t>
           </w:r>
         </w:sdtContent>
       </w:sdt>
@@ -4393,7 +4411,13 @@
         </w:sdtPr>
         <w:sdtContent>
           <w:r>
-            <w:t xml:space="preserve">    </w:t>
+            <w:t xml:space="preserve">  </w:t>
+          </w:r>
+          <w:r>
+            <w:t>X</w:t>
+          </w:r>
+          <w:r>
+            <w:t xml:space="preserve">  </w:t>
           </w:r>
         </w:sdtContent>
       </w:sdt>
@@ -4486,7 +4510,13 @@
         </w:sdtPr>
         <w:sdtContent>
           <w:r>
-            <w:t xml:space="preserve">    </w:t>
+            <w:t xml:space="preserve"> </w:t>
+          </w:r>
+          <w:r>
+            <w:t xml:space="preserve"> X</w:t>
+          </w:r>
+          <w:r>
+            <w:t xml:space="preserve">  </w:t>
           </w:r>
         </w:sdtContent>
       </w:sdt>
@@ -4576,7 +4606,13 @@
         </w:sdtPr>
         <w:sdtContent>
           <w:r>
-            <w:t xml:space="preserve">    </w:t>
+            <w:t xml:space="preserve">  </w:t>
+          </w:r>
+          <w:r>
+            <w:t>X</w:t>
+          </w:r>
+          <w:r>
+            <w:t xml:space="preserve">  </w:t>
           </w:r>
         </w:sdtContent>
       </w:sdt>
@@ -10320,6 +10356,7 @@
     <w:rsid w:val="003E03A9"/>
     <w:rsid w:val="003E4CEE"/>
     <w:rsid w:val="004250DD"/>
+    <w:rsid w:val="00425845"/>
     <w:rsid w:val="00443E2A"/>
     <w:rsid w:val="004B3499"/>
     <w:rsid w:val="004F7A33"/>
@@ -10357,6 +10394,7 @@
     <w:rsid w:val="00CC1234"/>
     <w:rsid w:val="00CC2992"/>
     <w:rsid w:val="00D334C0"/>
+    <w:rsid w:val="00D46E02"/>
     <w:rsid w:val="00D72CB9"/>
     <w:rsid w:val="00DA7CCF"/>
     <w:rsid w:val="00DB0F12"/>

</xml_diff>

<commit_message>
Revert "Ultimos cambios student 1 d03"
This reverts commit fb6cb44d270ccb832bf95e4147e7276d575a1553.
</commit_message>
<xml_diff>
--- a/reports/Student #1/D03/01 - Requirements - Student #1 D03.docx
+++ b/reports/Student #1/D03/01 - Requirements - Student #1 D03.docx
@@ -2883,13 +2883,7 @@
         </w:sdtPr>
         <w:sdtContent>
           <w:r>
-            <w:t xml:space="preserve">  </w:t>
-          </w:r>
-          <w:r>
-            <w:t>X</w:t>
-          </w:r>
-          <w:r>
-            <w:t xml:space="preserve">  </w:t>
+            <w:t xml:space="preserve">    </w:t>
           </w:r>
         </w:sdtContent>
       </w:sdt>
@@ -3034,13 +3028,7 @@
         </w:sdtPr>
         <w:sdtContent>
           <w:r>
-            <w:t xml:space="preserve">  </w:t>
-          </w:r>
-          <w:r>
-            <w:t>X</w:t>
-          </w:r>
-          <w:r>
-            <w:t xml:space="preserve">  </w:t>
+            <w:t xml:space="preserve">    </w:t>
           </w:r>
         </w:sdtContent>
       </w:sdt>
@@ -3169,13 +3157,7 @@
         </w:sdtPr>
         <w:sdtContent>
           <w:r>
-            <w:t xml:space="preserve">  </w:t>
-          </w:r>
-          <w:r>
-            <w:t>X</w:t>
-          </w:r>
-          <w:r>
-            <w:t xml:space="preserve">  </w:t>
+            <w:t xml:space="preserve">    </w:t>
           </w:r>
         </w:sdtContent>
       </w:sdt>
@@ -4411,13 +4393,7 @@
         </w:sdtPr>
         <w:sdtContent>
           <w:r>
-            <w:t xml:space="preserve">  </w:t>
-          </w:r>
-          <w:r>
-            <w:t>X</w:t>
-          </w:r>
-          <w:r>
-            <w:t xml:space="preserve">  </w:t>
+            <w:t xml:space="preserve">    </w:t>
           </w:r>
         </w:sdtContent>
       </w:sdt>
@@ -4510,13 +4486,7 @@
         </w:sdtPr>
         <w:sdtContent>
           <w:r>
-            <w:t xml:space="preserve"> </w:t>
-          </w:r>
-          <w:r>
-            <w:t xml:space="preserve"> X</w:t>
-          </w:r>
-          <w:r>
-            <w:t xml:space="preserve">  </w:t>
+            <w:t xml:space="preserve">    </w:t>
           </w:r>
         </w:sdtContent>
       </w:sdt>
@@ -4606,13 +4576,7 @@
         </w:sdtPr>
         <w:sdtContent>
           <w:r>
-            <w:t xml:space="preserve">  </w:t>
-          </w:r>
-          <w:r>
-            <w:t>X</w:t>
-          </w:r>
-          <w:r>
-            <w:t xml:space="preserve">  </w:t>
+            <w:t xml:space="preserve">    </w:t>
           </w:r>
         </w:sdtContent>
       </w:sdt>
@@ -10356,7 +10320,6 @@
     <w:rsid w:val="003E03A9"/>
     <w:rsid w:val="003E4CEE"/>
     <w:rsid w:val="004250DD"/>
-    <w:rsid w:val="00425845"/>
     <w:rsid w:val="00443E2A"/>
     <w:rsid w:val="004B3499"/>
     <w:rsid w:val="004F7A33"/>
@@ -10394,7 +10357,6 @@
     <w:rsid w:val="00CC1234"/>
     <w:rsid w:val="00CC2992"/>
     <w:rsid w:val="00D334C0"/>
-    <w:rsid w:val="00D46E02"/>
     <w:rsid w:val="00D72CB9"/>
     <w:rsid w:val="00DA7CCF"/>
     <w:rsid w:val="00DB0F12"/>

</xml_diff>

<commit_message>
Cambios antes hacer mutaciones
</commit_message>
<xml_diff>
--- a/reports/Student #1/D03/01 - Requirements - Student #1 D03.docx
+++ b/reports/Student #1/D03/01 - Requirements - Student #1 D03.docx
@@ -2883,7 +2883,13 @@
         </w:sdtPr>
         <w:sdtContent>
           <w:r>
-            <w:t xml:space="preserve">    </w:t>
+            <w:t xml:space="preserve">  </w:t>
+          </w:r>
+          <w:r>
+            <w:t>X</w:t>
+          </w:r>
+          <w:r>
+            <w:t xml:space="preserve">  </w:t>
           </w:r>
         </w:sdtContent>
       </w:sdt>
@@ -3028,7 +3034,13 @@
         </w:sdtPr>
         <w:sdtContent>
           <w:r>
-            <w:t xml:space="preserve">    </w:t>
+            <w:t xml:space="preserve">  </w:t>
+          </w:r>
+          <w:r>
+            <w:t>X</w:t>
+          </w:r>
+          <w:r>
+            <w:t xml:space="preserve">  </w:t>
           </w:r>
         </w:sdtContent>
       </w:sdt>
@@ -3157,7 +3169,13 @@
         </w:sdtPr>
         <w:sdtContent>
           <w:r>
-            <w:t xml:space="preserve">    </w:t>
+            <w:t xml:space="preserve"> </w:t>
+          </w:r>
+          <w:r>
+            <w:t xml:space="preserve"> X</w:t>
+          </w:r>
+          <w:r>
+            <w:t xml:space="preserve">  </w:t>
           </w:r>
         </w:sdtContent>
       </w:sdt>
@@ -4393,7 +4411,13 @@
         </w:sdtPr>
         <w:sdtContent>
           <w:r>
-            <w:t xml:space="preserve">    </w:t>
+            <w:t xml:space="preserve">  </w:t>
+          </w:r>
+          <w:r>
+            <w:t>X</w:t>
+          </w:r>
+          <w:r>
+            <w:t xml:space="preserve">  </w:t>
           </w:r>
         </w:sdtContent>
       </w:sdt>
@@ -4486,7 +4510,13 @@
         </w:sdtPr>
         <w:sdtContent>
           <w:r>
-            <w:t xml:space="preserve">    </w:t>
+            <w:t xml:space="preserve">  </w:t>
+          </w:r>
+          <w:r>
+            <w:t>X</w:t>
+          </w:r>
+          <w:r>
+            <w:t xml:space="preserve">  </w:t>
           </w:r>
         </w:sdtContent>
       </w:sdt>
@@ -4576,7 +4606,13 @@
         </w:sdtPr>
         <w:sdtContent>
           <w:r>
-            <w:t xml:space="preserve">    </w:t>
+            <w:t xml:space="preserve">  </w:t>
+          </w:r>
+          <w:r>
+            <w:t>X</w:t>
+          </w:r>
+          <w:r>
+            <w:t xml:space="preserve">  </w:t>
           </w:r>
         </w:sdtContent>
       </w:sdt>
@@ -4667,7 +4703,13 @@
         </w:sdtPr>
         <w:sdtContent>
           <w:r>
-            <w:t xml:space="preserve">    </w:t>
+            <w:t xml:space="preserve">  </w:t>
+          </w:r>
+          <w:r>
+            <w:t>X</w:t>
+          </w:r>
+          <w:r>
+            <w:t xml:space="preserve">  </w:t>
           </w:r>
         </w:sdtContent>
       </w:sdt>
@@ -4821,7 +4863,13 @@
         </w:sdtPr>
         <w:sdtContent>
           <w:r>
-            <w:t xml:space="preserve">    </w:t>
+            <w:t xml:space="preserve">  </w:t>
+          </w:r>
+          <w:r>
+            <w:t>X</w:t>
+          </w:r>
+          <w:r>
+            <w:t xml:space="preserve">  </w:t>
           </w:r>
         </w:sdtContent>
       </w:sdt>
@@ -10342,6 +10390,7 @@
     <w:rsid w:val="008B1087"/>
     <w:rsid w:val="0093034B"/>
     <w:rsid w:val="00953D97"/>
+    <w:rsid w:val="00A0139F"/>
     <w:rsid w:val="00A222AC"/>
     <w:rsid w:val="00A47EDD"/>
     <w:rsid w:val="00A51064"/>
@@ -10363,6 +10412,7 @@
     <w:rsid w:val="00DD649C"/>
     <w:rsid w:val="00E25325"/>
     <w:rsid w:val="00E64FA8"/>
+    <w:rsid w:val="00EA759D"/>
     <w:rsid w:val="00F22BBC"/>
     <w:rsid w:val="00F605EA"/>
     <w:rsid w:val="00F972FE"/>

</xml_diff>